<commit_message>
Sample project, Project plan, Meeting protocol
</commit_message>
<xml_diff>
--- a/Documentation/ProjectDocumentation/Meetings/Minutes_2018_05_04.docx
+++ b/Documentation/ProjectDocumentation/Meetings/Minutes_2018_05_04.docx
@@ -147,7 +147,23 @@
                 <w:color w:val="333333"/>
                 <w:lang w:val="de-AT"/>
               </w:rPr>
-              <w:t>Kick Off Meeting</w:t>
+              <w:t>Status</w:t>
+            </w:r>
+            <w:r>
+              <w:rPr>
+                <w:color w:val="333333"/>
+                <w:lang w:val="de-AT"/>
+              </w:rPr>
+              <w:t>-</w:t>
+            </w:r>
+            <w:bookmarkStart w:id="0" w:name="_GoBack"/>
+            <w:bookmarkEnd w:id="0"/>
+            <w:r>
+              <w:rPr>
+                <w:color w:val="333333"/>
+                <w:lang w:val="de-AT"/>
+              </w:rPr>
+              <w:t xml:space="preserve"> und Planungsmeeting</w:t>
             </w:r>
           </w:p>
         </w:tc>
@@ -1787,8 +1803,6 @@
             <w:r>
               <w:t>abgleichen</w:t>
             </w:r>
-            <w:bookmarkStart w:id="0" w:name="_GoBack"/>
-            <w:bookmarkEnd w:id="0"/>
             <w:proofErr w:type="spellEnd"/>
           </w:p>
         </w:tc>

</xml_diff>